<commit_message>
Started working on the Twilight-palette, and adjusted the gitignore-file.
</commit_message>
<xml_diff>
--- a/VK2 game-design.docx
+++ b/VK2 game-design.docx
@@ -51,50 +51,47 @@
     <style:style style:name="P9" style:family="paragraph" style:parent-style-name="Text_20_body">
       <style:text-properties officeooo:rsid="00266fc9" officeooo:paragraph-rsid="00266fc9"/>
     </style:style>
-    <style:style style:name="P10" style:family="paragraph" style:parent-style-name="Heading_20_2">
+    <style:style style:name="P10" style:family="paragraph" style:parent-style-name="Text_20_body">
+      <style:text-properties officeooo:rsid="0027f32d" officeooo:paragraph-rsid="0027f32d"/>
+    </style:style>
+    <style:style style:name="P11" style:family="paragraph" style:parent-style-name="Text_20_body">
+      <style:text-properties officeooo:rsid="0028f825" officeooo:paragraph-rsid="0028f825"/>
+    </style:style>
+    <style:style style:name="P12" style:family="paragraph" style:parent-style-name="Text_20_body">
+      <style:text-properties officeooo:rsid="002abdc1" officeooo:paragraph-rsid="002abdc1"/>
+    </style:style>
+    <style:style style:name="P13" style:family="paragraph" style:parent-style-name="Text_20_body">
+      <style:text-properties officeooo:rsid="00332829" officeooo:paragraph-rsid="00332829"/>
+    </style:style>
+    <style:style style:name="P14" style:family="paragraph" style:parent-style-name="Text_20_body">
+      <style:text-properties officeooo:rsid="003587a8" officeooo:paragraph-rsid="003587a8"/>
+    </style:style>
+    <style:style style:name="P15" style:family="paragraph" style:parent-style-name="Text_20_body">
+      <style:text-properties officeooo:rsid="00362624" officeooo:paragraph-rsid="00362624"/>
+    </style:style>
+    <style:style style:name="P16" style:family="paragraph" style:parent-style-name="Text_20_body">
+      <style:text-properties officeooo:rsid="0037206e" officeooo:paragraph-rsid="00362624"/>
+    </style:style>
+    <style:style style:name="P17" style:family="paragraph" style:parent-style-name="Text_20_body">
+      <style:text-properties officeooo:rsid="0037206e" officeooo:paragraph-rsid="0037206e"/>
+    </style:style>
+    <style:style style:name="P18" style:family="paragraph" style:parent-style-name="Text_20_body">
+      <style:text-properties officeooo:rsid="00381505" officeooo:paragraph-rsid="00381505"/>
+    </style:style>
+    <style:style style:name="P19" style:family="paragraph" style:parent-style-name="Text_20_body">
+      <style:text-properties officeooo:rsid="003931a9" officeooo:paragraph-rsid="003931a9"/>
+    </style:style>
+    <style:style style:name="P20" style:family="paragraph" style:parent-style-name="Text_20_body">
+      <style:text-properties officeooo:rsid="003c90b1" officeooo:paragraph-rsid="003c90b1"/>
+    </style:style>
+    <style:style style:name="P21" style:family="paragraph" style:parent-style-name="Heading_20_2">
       <style:text-properties officeooo:paragraph-rsid="0019342d"/>
     </style:style>
-    <style:style style:name="P11" style:family="paragraph" style:parent-style-name="Text_20_body">
-      <style:text-properties officeooo:rsid="001c2026" officeooo:paragraph-rsid="001c2026"/>
-    </style:style>
-    <style:style style:name="P12" style:family="paragraph" style:parent-style-name="Text_20_body">
-      <style:text-properties officeooo:rsid="0027f32d" officeooo:paragraph-rsid="0027f32d"/>
-    </style:style>
-    <style:style style:name="P13" style:family="paragraph" style:parent-style-name="Text_20_body">
-      <style:text-properties officeooo:rsid="0028f825" officeooo:paragraph-rsid="0028f825"/>
-    </style:style>
-    <style:style style:name="P14" style:family="paragraph" style:parent-style-name="Text_20_body">
-      <style:text-properties officeooo:rsid="002abdc1" officeooo:paragraph-rsid="002abdc1"/>
-    </style:style>
-    <style:style style:name="P15" style:family="paragraph" style:parent-style-name="Text_20_body">
-      <style:text-properties officeooo:rsid="00332829" officeooo:paragraph-rsid="00332829"/>
-    </style:style>
-    <style:style style:name="P16" style:family="paragraph" style:parent-style-name="Text_20_body">
-      <style:text-properties officeooo:rsid="003587a8" officeooo:paragraph-rsid="003587a8"/>
-    </style:style>
-    <style:style style:name="P17" style:family="paragraph" style:parent-style-name="Text_20_body">
-      <style:text-properties officeooo:rsid="00362624" officeooo:paragraph-rsid="00362624"/>
-    </style:style>
-    <style:style style:name="P18" style:family="paragraph" style:parent-style-name="Text_20_body">
-      <style:text-properties officeooo:rsid="0037206e" officeooo:paragraph-rsid="00362624"/>
-    </style:style>
-    <style:style style:name="P19" style:family="paragraph" style:parent-style-name="Text_20_body">
-      <style:text-properties officeooo:rsid="0037206e" officeooo:paragraph-rsid="0037206e"/>
-    </style:style>
-    <style:style style:name="P20" style:family="paragraph" style:parent-style-name="Text_20_body">
-      <style:text-properties officeooo:rsid="00239748" officeooo:paragraph-rsid="00239748"/>
-    </style:style>
-    <style:style style:name="P21" style:family="paragraph" style:parent-style-name="Text_20_body">
-      <style:text-properties officeooo:rsid="00381505" officeooo:paragraph-rsid="00381505"/>
-    </style:style>
     <style:style style:name="P22" style:family="paragraph" style:parent-style-name="Text_20_body">
-      <style:text-properties officeooo:rsid="003931a9" officeooo:paragraph-rsid="003931a9"/>
+      <style:text-properties officeooo:rsid="003e687e" officeooo:paragraph-rsid="003e687e"/>
     </style:style>
     <style:style style:name="P23" style:family="paragraph" style:parent-style-name="Text_20_body">
-      <style:text-properties officeooo:rsid="003ae0d3" officeooo:paragraph-rsid="003ae0d3"/>
-    </style:style>
-    <style:style style:name="P24" style:family="paragraph" style:parent-style-name="Text_20_body">
-      <style:text-properties officeooo:rsid="003c90b1" officeooo:paragraph-rsid="003c90b1"/>
+      <style:text-properties officeooo:rsid="00419e75" officeooo:paragraph-rsid="00419e75"/>
     </style:style>
     <style:style style:name="T1" style:family="text">
       <style:text-properties officeooo:rsid="00169fb8"/>
@@ -153,7 +150,7 @@
       </text:p>
       <text:p text:style-name="P2">PSG (YM2149)</text:p>
       <text:p text:style-name="P2"/>
-      <text:h text:style-name="P10" text:outline-level="2">
+      <text:h text:style-name="P21" text:outline-level="2">
         <text:span text:style-name="T3">Vide</text:span>
         o:
       </text:h>
@@ -187,17 +184,17 @@
         <text:soft-page-break/>
         Amount of buttons:
       </text:h>
-      <text:p text:style-name="P19">Up</text:p>
-      <text:p text:style-name="P19">Down</text:p>
-      <text:p text:style-name="P19">Left</text:p>
-      <text:p text:style-name="P19">Right</text:p>
-      <text:p text:style-name="P21">B (whip)</text:p>
-      <text:p text:style-name="P21">A (jump)</text:p>
-      <text:p text:style-name="P22">Start (pause/inventory)</text:p>
-      <text:p text:style-name="P22">Select (map)</text:p>
-      <text:p text:style-name="P24">R-trig (special item weapon)</text:p>
-      <text:p text:style-name="P24">L-trig (special item health)</text:p>
-      <text:p text:style-name="P19"/>
+      <text:p text:style-name="P17">Up</text:p>
+      <text:p text:style-name="P17">Down</text:p>
+      <text:p text:style-name="P17">Left</text:p>
+      <text:p text:style-name="P17">Right</text:p>
+      <text:p text:style-name="P18">B (whip)</text:p>
+      <text:p text:style-name="P18">A (jump)</text:p>
+      <text:p text:style-name="P19">Start (pause/inventory)</text:p>
+      <text:p text:style-name="P19">Select (map)</text:p>
+      <text:p text:style-name="P20">R-trig (special item weapon)</text:p>
+      <text:p text:style-name="P20">L-trig (special item health)</text:p>
+      <text:p text:style-name="P17"/>
       <text:h text:style-name="Heading_20_1" text:outline-level="1">MSXGL:</text:h>
       <text:p text:style-name="P5">Files needed:</text:p>
       <text:p text:style-name="P5">
@@ -210,27 +207,29 @@
       <text:p text:style-name="P5"/>
       <text:h text:style-name="Heading_20_1" text:outline-level="1">Source Code:</text:h>
       <text:h text:style-name="Heading_20_2" text:outline-level="2">Things to implement:</text:h>
-      <text:p text:style-name="P12">Walk back and forth</text:p>
-      <text:p text:style-name="P12">Flip player sprite</text:p>
-      <text:p text:style-name="P12">
+      <text:p text:style-name="P10">Walk back and forth</text:p>
+      <text:p text:style-name="P10">Flip player sprite</text:p>
+      <text:p text:style-name="P10">
         Smooth scrolling 
         <text:span text:style-name="T11">horizontally</text:span>
       </text:p>
-      <text:p text:style-name="P15">Smooth scrolling vertically</text:p>
-      <text:p text:style-name="P13"/>
-      <text:p text:style-name="P13">
+      <text:p text:style-name="P13">Smooth scrolling vertically</text:p>
+      <text:p text:style-name="P11"/>
+      <text:p text:style-name="P11">
         Hit-points 
         <text:span text:style-name="T9">(player) </text:span>
       </text:p>
-      <text:p text:style-name="P14">Money-points</text:p>
-      <text:p text:style-name="P14">Heart-ammo-points</text:p>
-      <text:p text:style-name="P14"/>
-      <text:p text:style-name="P16">Inventory-screen</text:p>
-      <text:p text:style-name="P17">Map-screen</text:p>
-      <text:p text:style-name="P18">
+      <text:p text:style-name="P12">Money-points</text:p>
+      <text:p text:style-name="P12">Heart-ammo-points</text:p>
+      <text:p text:style-name="P12"/>
+      <text:p text:style-name="P14">Inventory-screen</text:p>
+      <text:p text:style-name="P15">Map-screen</text:p>
+      <text:p text:style-name="P16">
         <text:soft-page-break/>
       </text:p>
-      <text:p text:style-name="P14"/>
+      <text:h text:style-name="Heading_20_2" text:outline-level="2">Notes:</text:h>
+      <text:p text:style-name="P22">Let the player see what region they are in, when they pause.</text:p>
+      <text:p text:style-name="P23">Let players keep their money after dying.</text:p>
     </office:text>
   </office:body>
 </office:document-content>
@@ -239,11 +238,11 @@
 <file path=meta.xml><?xml version="1.0" encoding="utf-8"?>
 <office:document-meta xmlns:office="urn:oasis:names:tc:opendocument:xmlns:office:1.0" xmlns:ooo="http://openoffice.org/2004/office" xmlns:xlink="http://www.w3.org/1999/xlink" xmlns:dc="http://purl.org/dc/elements/1.1/" xmlns:meta="urn:oasis:names:tc:opendocument:xmlns:meta:1.0" xmlns:grddl="http://www.w3.org/2003/g/data-view#" office:version="1.3">
   <office:meta>
-    <dc:date>2024-06-22T23:30:10.772000000</dc:date>
-    <meta:editing-duration>PT8H59M13S</meta:editing-duration>
-    <meta:editing-cycles>36</meta:editing-cycles>
+    <dc:date>2024-09-30T22:03:42.199000000</dc:date>
+    <meta:editing-duration>PT9H24S</meta:editing-duration>
+    <meta:editing-cycles>38</meta:editing-cycles>
     <meta:generator>LibreOffice/7.4.7.2$Windows_X86_64 LibreOffice_project/723314e595e8007d3cf785c16538505a1c878ca5</meta:generator>
-    <meta:document-statistic meta:table-count="0" meta:image-count="0" meta:object-count="0" meta:page-count="3" meta:paragraph-count="45" meta:word-count="104" meta:character-count="702" meta:non-whitespace-character-count="641"/>
+    <meta:document-statistic meta:table-count="0" meta:image-count="0" meta:object-count="0" meta:page-count="3" meta:paragraph-count="48" meta:word-count="124" meta:character-count="809" meta:non-whitespace-character-count="731"/>
   </office:meta>
 </office:document-meta>
 </file>
@@ -252,21 +251,21 @@
 <office:document-settings xmlns:office="urn:oasis:names:tc:opendocument:xmlns:office:1.0" xmlns:ooo="http://openoffice.org/2004/office" xmlns:xlink="http://www.w3.org/1999/xlink" xmlns:config="urn:oasis:names:tc:opendocument:xmlns:config:1.0" office:version="1.3">
   <office:settings>
     <config:config-item-set config:name="ooo:view-settings">
-      <config:config-item config:name="ViewAreaTop" config:type="long">31750</config:config-item>
+      <config:config-item config:name="ViewAreaTop" config:type="long">47625</config:config-item>
       <config:config-item config:name="ViewAreaLeft" config:type="long">0</config:config-item>
-      <config:config-item config:name="ViewAreaWidth" config:type="long">25534</config:config-item>
-      <config:config-item config:name="ViewAreaHeight" config:type="long">22729</config:config-item>
+      <config:config-item config:name="ViewAreaWidth" config:type="long">59454</config:config-item>
+      <config:config-item config:name="ViewAreaHeight" config:type="long">32493</config:config-item>
       <config:config-item config:name="ShowRedlineChanges" config:type="boolean">true</config:config-item>
       <config:config-item config:name="InBrowseMode" config:type="boolean">false</config:config-item>
       <config:config-item-map-indexed config:name="Views">
         <config:config-item-map-entry>
           <config:config-item config:name="ViewId" config:type="string">view2</config:config-item>
-          <config:config-item config:name="ViewLeft" config:type="long">7535</config:config-item>
-          <config:config-item config:name="ViewTop" config:type="long">53633</config:config-item>
+          <config:config-item config:name="ViewLeft" config:type="long">28220</config:config-item>
+          <config:config-item config:name="ViewTop" config:type="long">65731</config:config-item>
           <config:config-item config:name="VisibleLeft" config:type="long">0</config:config-item>
-          <config:config-item config:name="VisibleTop" config:type="long">31750</config:config-item>
-          <config:config-item config:name="VisibleRight" config:type="long">25532</config:config-item>
-          <config:config-item config:name="VisibleBottom" config:type="long">54478</config:config-item>
+          <config:config-item config:name="VisibleTop" config:type="long">47625</config:config-item>
+          <config:config-item config:name="VisibleRight" config:type="long">59452</config:config-item>
+          <config:config-item config:name="VisibleBottom" config:type="long">80116</config:config-item>
           <config:config-item config:name="ZoomType" config:type="short">0</config:config-item>
           <config:config-item config:name="ViewLayoutColumns" config:type="short">1</config:config-item>
           <config:config-item config:name="ViewLayoutBookMode" config:type="boolean">false</config:config-item>
@@ -334,7 +333,7 @@
       <config:config-item config:name="UnxForceZeroExtLeading" config:type="boolean">false</config:config-item>
       <config:config-item config:name="UseOldPrinterMetrics" config:type="boolean">false</config:config-item>
       <config:config-item config:name="TabAtLeftIndentForParagraphsInList" config:type="boolean">false</config:config-item>
-      <config:config-item config:name="Rsid" config:type="int">4000487</config:config-item>
+      <config:config-item config:name="Rsid" config:type="int">4300405</config:config-item>
       <config:config-item config:name="MsWordCompTrailingBlanks" config:type="boolean">false</config:config-item>
       <config:config-item config:name="MathBaselineAlignment" config:type="boolean">false</config:config-item>
       <config:config-item config:name="InvertBorderSpacing" config:type="boolean">false</config:config-item>

</xml_diff>